<commit_message>
examples: add merged cells to table example
</commit_message>
<xml_diff>
--- a/_examples/document/tables/tables.docx
+++ b/_examples/document/tables/tables.docx
@@ -5,12 +5,23 @@
     <w:tbl>
       <w:tblPr>
         <w:tblW w:w="5000" w:type="pct"/>
+        <w:tblBorders>
+          <w:top w:val="single" w:color="auto" w:sz="16"/>
+          <w:left w:val="single" w:color="auto" w:sz="16"/>
+          <w:bottom w:val="single" w:color="auto" w:sz="16"/>
+          <w:right w:val="single" w:color="auto" w:sz="16"/>
+          <w:insideH w:val="single" w:color="auto" w:sz="16"/>
+          <w:insideV w:val="single" w:color="auto" w:sz="16"/>
+        </w:tblBorders>
       </w:tblPr>
       <w:tblGrid/>
       <w:tr>
         <w:tc>
           <w:p>
             <w:r>
+              <w:rPr>
+                <w:highlight w:val="yellow"/>
+              </w:rPr>
               <w:t>Name</w:t>
             </w:r>
           </w:p>
@@ -40,6 +51,7 @@
         </w:tc>
       </w:tr>
     </w:tbl>
+    <w:p/>
     <w:tbl>
       <w:tblPr>
         <w:tblW w:w="5760" w:type="dxa"/>
@@ -57,14 +69,7 @@
         <w:tc>
           <w:p>
             <w:r>
-              <w:t>Name</w:t>
-            </w:r>
-          </w:p>
-        </w:tc>
-        <w:tc>
-          <w:p>
-            <w:r>
-              <w:t>John Smith</w:t>
+              <w:t>Cells can span multiple columns</w:t>
             </w:r>
           </w:p>
         </w:tc>

</xml_diff>

<commit_message>
examples: add a table example with shading and centering
Fixes #104
</commit_message>
<xml_diff>
--- a/_examples/document/tables/tables.docx
+++ b/_examples/document/tables/tables.docx
@@ -90,6 +90,174 @@
             <w:r>
               <w:t>111 Country Road</w:t>
             </w:r>
+          </w:p>
+        </w:tc>
+      </w:tr>
+    </w:tbl>
+    <w:p/>
+    <w:tbl>
+      <w:tblPr>
+        <w:tblW w:w="5000" w:type="pct"/>
+        <w:tblBorders>
+          <w:top w:val="single" w:color="auto" w:sz="8"/>
+          <w:left w:val="single" w:color="auto" w:sz="8"/>
+          <w:bottom w:val="single" w:color="auto" w:sz="8"/>
+          <w:right w:val="single" w:color="auto" w:sz="8"/>
+          <w:insideH w:val="single" w:color="auto" w:sz="8"/>
+          <w:insideV w:val="single" w:color="auto" w:sz="8"/>
+        </w:tblBorders>
+      </w:tblPr>
+      <w:tblGrid/>
+      <w:tr>
+        <w:tc>
+          <w:tcPr>
+            <w:shd w:val="solid" w:color="d3d3d3" w:fill="auto"/>
+          </w:tcPr>
+          <w:p>
+            <w:pPr>
+              <w:jc w:val="left"/>
+            </w:pPr>
+            <w:r>
+              <w:t>Left Align</w:t>
+            </w:r>
+          </w:p>
+        </w:tc>
+        <w:tc>
+          <w:tcPr>
+            <w:shd w:val="thinDiagStripe" w:color="ff0000" w:fill="d3d3d3"/>
+          </w:tcPr>
+          <w:p>
+            <w:pPr>
+              <w:jc w:val="center"/>
+            </w:pPr>
+            <w:r>
+              <w:t>Center Align</w:t>
+            </w:r>
+          </w:p>
+        </w:tc>
+        <w:tc>
+          <w:tcPr>
+            <w:shd w:val="pct20" w:color="ff0000" w:fill="d3d3d3"/>
+          </w:tcPr>
+          <w:p>
+            <w:pPr>
+              <w:jc w:val="right"/>
+            </w:pPr>
+            <w:r>
+              <w:t>Right Align</w:t>
+            </w:r>
+          </w:p>
+        </w:tc>
+      </w:tr>
+      <w:tr>
+        <w:tc>
+          <w:tcPr>
+            <w:shd w:val="solid" w:color="f0f0f0" w:fill="auto"/>
+          </w:tcPr>
+          <w:p>
+            <w:r/>
+          </w:p>
+        </w:tc>
+        <w:tc>
+          <w:tcPr>
+            <w:shd w:val="solid" w:color="f0f0f0" w:fill="auto"/>
+          </w:tcPr>
+          <w:p>
+            <w:r/>
+          </w:p>
+        </w:tc>
+        <w:tc>
+          <w:tcPr>
+            <w:shd w:val="solid" w:color="f0f0f0" w:fill="auto"/>
+          </w:tcPr>
+          <w:p>
+            <w:r/>
+          </w:p>
+        </w:tc>
+      </w:tr>
+      <w:tr>
+        <w:tc>
+          <w:p>
+            <w:r/>
+          </w:p>
+        </w:tc>
+        <w:tc>
+          <w:p>
+            <w:r/>
+          </w:p>
+        </w:tc>
+        <w:tc>
+          <w:p>
+            <w:r/>
+          </w:p>
+        </w:tc>
+      </w:tr>
+      <w:tr>
+        <w:tc>
+          <w:tcPr>
+            <w:shd w:val="solid" w:color="f0f0f0" w:fill="auto"/>
+          </w:tcPr>
+          <w:p>
+            <w:r/>
+          </w:p>
+        </w:tc>
+        <w:tc>
+          <w:tcPr>
+            <w:shd w:val="solid" w:color="f0f0f0" w:fill="auto"/>
+          </w:tcPr>
+          <w:p>
+            <w:r/>
+          </w:p>
+        </w:tc>
+        <w:tc>
+          <w:tcPr>
+            <w:shd w:val="solid" w:color="f0f0f0" w:fill="auto"/>
+          </w:tcPr>
+          <w:p>
+            <w:r/>
+          </w:p>
+        </w:tc>
+      </w:tr>
+      <w:tr>
+        <w:tc>
+          <w:p>
+            <w:r/>
+          </w:p>
+        </w:tc>
+        <w:tc>
+          <w:p>
+            <w:r/>
+          </w:p>
+        </w:tc>
+        <w:tc>
+          <w:p>
+            <w:r/>
+          </w:p>
+        </w:tc>
+      </w:tr>
+      <w:tr>
+        <w:tc>
+          <w:tcPr>
+            <w:shd w:val="solid" w:color="f0f0f0" w:fill="auto"/>
+          </w:tcPr>
+          <w:p>
+            <w:r/>
+          </w:p>
+        </w:tc>
+        <w:tc>
+          <w:tcPr>
+            <w:shd w:val="solid" w:color="f0f0f0" w:fill="auto"/>
+          </w:tcPr>
+          <w:p>
+            <w:r/>
+          </w:p>
+        </w:tc>
+        <w:tc>
+          <w:tcPr>
+            <w:shd w:val="solid" w:color="f0f0f0" w:fill="auto"/>
+          </w:tcPr>
+          <w:p>
+            <w:r/>
           </w:p>
         </w:tc>
       </w:tr>

</xml_diff>

<commit_message>
document: allow more table control
- Table alignment within a page
- Row Height
- Cell vertical alignment

Fixes #109
</commit_message>
<xml_diff>
--- a/_examples/document/tables/tables.docx
+++ b/_examples/document/tables/tables.docx
@@ -258,6 +258,40 @@
           </w:tcPr>
           <w:p>
             <w:r/>
+          </w:p>
+        </w:tc>
+      </w:tr>
+    </w:tbl>
+    <w:p/>
+    <w:tbl>
+      <w:tblPr>
+        <w:tblW w:w="2500" w:type="pct"/>
+        <w:jc w:val="center"/>
+        <w:tblBorders>
+          <w:top w:val="single" w:color="auto" w:sz="8"/>
+          <w:left w:val="single" w:color="auto" w:sz="8"/>
+          <w:bottom w:val="single" w:color="auto" w:sz="8"/>
+          <w:right w:val="single" w:color="auto" w:sz="8"/>
+          <w:insideH w:val="single" w:color="auto" w:sz="8"/>
+          <w:insideV w:val="single" w:color="auto" w:sz="8"/>
+        </w:tblBorders>
+      </w:tblPr>
+      <w:tblGrid/>
+      <w:tr>
+        <w:trPr>
+          <w:trHeight w:val="2880" w:hRule="exact"/>
+        </w:trPr>
+        <w:tc>
+          <w:tcPr>
+            <w:vAlign w:val="center"/>
+          </w:tcPr>
+          <w:p>
+            <w:pPr>
+              <w:jc w:val="center"/>
+            </w:pPr>
+            <w:r>
+              <w:t>hello world</w:t>
+            </w:r>
           </w:p>
         </w:tc>
       </w:tr>

</xml_diff>

<commit_message>
document: allow controlling table cell width
Fixes #112
</commit_message>
<xml_diff>
--- a/_examples/document/tables/tables.docx
+++ b/_examples/document/tables/tables.docx
@@ -291,6 +291,82 @@
             </w:pPr>
             <w:r>
               <w:t>hello world</w:t>
+            </w:r>
+          </w:p>
+        </w:tc>
+      </w:tr>
+    </w:tbl>
+    <w:p/>
+    <w:tbl>
+      <w:tblPr>
+        <w:tblW w:w="4500" w:type="pct"/>
+        <w:jc w:val="center"/>
+        <w:tblBorders>
+          <w:top w:val="single" w:color="auto" w:sz="8"/>
+          <w:left w:val="single" w:color="auto" w:sz="8"/>
+          <w:bottom w:val="single" w:color="auto" w:sz="8"/>
+          <w:right w:val="single" w:color="auto" w:sz="8"/>
+          <w:insideH w:val="single" w:color="auto" w:sz="8"/>
+          <w:insideV w:val="single" w:color="auto" w:sz="8"/>
+        </w:tblBorders>
+      </w:tblPr>
+      <w:tblGrid/>
+      <w:tr>
+        <w:tc>
+          <w:tcPr>
+            <w:tcW w:w="1250" w:type="pct"/>
+          </w:tcPr>
+          <w:p>
+            <w:r>
+              <w:t>hello</w:t>
+            </w:r>
+          </w:p>
+        </w:tc>
+        <w:tc>
+          <w:tcPr>
+            <w:tcW w:w="3750" w:type="pct"/>
+          </w:tcPr>
+          <w:p>
+            <w:r>
+              <w:t>world</w:t>
+            </w:r>
+          </w:p>
+        </w:tc>
+      </w:tr>
+    </w:tbl>
+    <w:p/>
+    <w:tbl>
+      <w:tblPr>
+        <w:tblW w:w="4500" w:type="pct"/>
+        <w:jc w:val="center"/>
+        <w:tblBorders>
+          <w:top w:val="single" w:color="auto" w:sz="8"/>
+          <w:left w:val="single" w:color="auto" w:sz="8"/>
+          <w:bottom w:val="single" w:color="auto" w:sz="8"/>
+          <w:right w:val="single" w:color="auto" w:sz="8"/>
+          <w:insideH w:val="single" w:color="auto" w:sz="8"/>
+          <w:insideV w:val="single" w:color="auto" w:sz="8"/>
+        </w:tblBorders>
+      </w:tblPr>
+      <w:tblGrid/>
+      <w:tr>
+        <w:tc>
+          <w:tcPr>
+            <w:tcW w:w="360" w:type="dxa"/>
+          </w:tcPr>
+          <w:p>
+            <w:r>
+              <w:t>hello</w:t>
+            </w:r>
+          </w:p>
+        </w:tc>
+        <w:tc>
+          <w:tcPr>
+            <w:tcW w:w="3600" w:type="dxa"/>
+          </w:tcPr>
+          <w:p>
+            <w:r>
+              <w:t>world</w:t>
             </w:r>
           </w:p>
         </w:tc>

</xml_diff>

<commit_message>
document: add support for using pre-defined table styles
- support setting styles on a table
- update document/use-template example to show table style usage

Updates #130
</commit_message>
<xml_diff>
--- a/_examples/document/tables/tables.docx
+++ b/_examples/document/tables/tables.docx
@@ -367,6 +367,200 @@
           <w:p>
             <w:r>
               <w:t>world</w:t>
+            </w:r>
+          </w:p>
+        </w:tc>
+      </w:tr>
+    </w:tbl>
+    <w:p/>
+    <w:tbl>
+      <w:tblPr>
+        <w:tblStyle w:val="PlainTable1"/>
+        <w:tblW w:w="4500" w:type="pct"/>
+        <w:tblLook w:firstRow="on" w:firstColumn="on"/>
+      </w:tblPr>
+      <w:tblGrid/>
+      <w:tr>
+        <w:tc>
+          <w:p>
+            <w:r>
+              <w:t>row 1 col 1</w:t>
+            </w:r>
+          </w:p>
+        </w:tc>
+        <w:tc>
+          <w:p>
+            <w:r>
+              <w:t>row 1 col 2</w:t>
+            </w:r>
+          </w:p>
+        </w:tc>
+        <w:tc>
+          <w:p>
+            <w:r>
+              <w:t>row 1 col 3</w:t>
+            </w:r>
+          </w:p>
+        </w:tc>
+        <w:tc>
+          <w:p>
+            <w:r>
+              <w:t>row 1 col 4</w:t>
+            </w:r>
+          </w:p>
+        </w:tc>
+        <w:tc>
+          <w:p>
+            <w:r>
+              <w:t>row 1 col 5</w:t>
+            </w:r>
+          </w:p>
+        </w:tc>
+      </w:tr>
+      <w:tr>
+        <w:tc>
+          <w:p>
+            <w:r>
+              <w:t>row 2 col 1</w:t>
+            </w:r>
+          </w:p>
+        </w:tc>
+        <w:tc>
+          <w:p>
+            <w:r>
+              <w:t>row 2 col 2</w:t>
+            </w:r>
+          </w:p>
+        </w:tc>
+        <w:tc>
+          <w:p>
+            <w:r>
+              <w:t>row 2 col 3</w:t>
+            </w:r>
+          </w:p>
+        </w:tc>
+        <w:tc>
+          <w:p>
+            <w:r>
+              <w:t>row 2 col 4</w:t>
+            </w:r>
+          </w:p>
+        </w:tc>
+        <w:tc>
+          <w:p>
+            <w:r>
+              <w:t>row 2 col 5</w:t>
+            </w:r>
+          </w:p>
+        </w:tc>
+      </w:tr>
+      <w:tr>
+        <w:tc>
+          <w:p>
+            <w:r>
+              <w:t>row 3 col 1</w:t>
+            </w:r>
+          </w:p>
+        </w:tc>
+        <w:tc>
+          <w:p>
+            <w:r>
+              <w:t>row 3 col 2</w:t>
+            </w:r>
+          </w:p>
+        </w:tc>
+        <w:tc>
+          <w:p>
+            <w:r>
+              <w:t>row 3 col 3</w:t>
+            </w:r>
+          </w:p>
+        </w:tc>
+        <w:tc>
+          <w:p>
+            <w:r>
+              <w:t>row 3 col 4</w:t>
+            </w:r>
+          </w:p>
+        </w:tc>
+        <w:tc>
+          <w:p>
+            <w:r>
+              <w:t>row 3 col 5</w:t>
+            </w:r>
+          </w:p>
+        </w:tc>
+      </w:tr>
+      <w:tr>
+        <w:tc>
+          <w:p>
+            <w:r>
+              <w:t>row 4 col 1</w:t>
+            </w:r>
+          </w:p>
+        </w:tc>
+        <w:tc>
+          <w:p>
+            <w:r>
+              <w:t>row 4 col 2</w:t>
+            </w:r>
+          </w:p>
+        </w:tc>
+        <w:tc>
+          <w:p>
+            <w:r>
+              <w:t>row 4 col 3</w:t>
+            </w:r>
+          </w:p>
+        </w:tc>
+        <w:tc>
+          <w:p>
+            <w:r>
+              <w:t>row 4 col 4</w:t>
+            </w:r>
+          </w:p>
+        </w:tc>
+        <w:tc>
+          <w:p>
+            <w:r>
+              <w:t>row 4 col 5</w:t>
+            </w:r>
+          </w:p>
+        </w:tc>
+      </w:tr>
+      <w:tr>
+        <w:tc>
+          <w:p>
+            <w:r>
+              <w:t>row 5 col 1</w:t>
+            </w:r>
+          </w:p>
+        </w:tc>
+        <w:tc>
+          <w:p>
+            <w:r>
+              <w:t>row 5 col 2</w:t>
+            </w:r>
+          </w:p>
+        </w:tc>
+        <w:tc>
+          <w:p>
+            <w:r>
+              <w:t>row 5 col 3</w:t>
+            </w:r>
+          </w:p>
+        </w:tc>
+        <w:tc>
+          <w:p>
+            <w:r>
+              <w:t>row 5 col 4</w:t>
+            </w:r>
+          </w:p>
+        </w:tc>
+        <w:tc>
+          <w:p>
+            <w:r>
+              <w:t>row 5 col 5</w:t>
             </w:r>
           </w:p>
         </w:tc>
@@ -821,5 +1015,12 @@
       <w:szCs w:val="22"/>
     </w:rPr>
   </w:style>
+  <w:style w:type="table" w:styleId="PlainTable1">
+    <w:tblPr>
+      <w:tblStyleRowBandSize w:val="1"/>
+      <w:tblStyleColBandSize w:val="1"/>
+      <w:tblInd w:w="0" w:type="dxa"/>
+    </w:tblPr>
+  </w:style>
 </w:styles>
 </file>
</xml_diff>

<commit_message>
document: support creation of table styles
Fixes #132
</commit_message>
<xml_diff>
--- a/_examples/document/tables/tables.docx
+++ b/_examples/document/tables/tables.docx
@@ -375,9 +375,9 @@
     <w:p/>
     <w:tbl>
       <w:tblPr>
-        <w:tblStyle w:val="PlainTable1"/>
+        <w:tblStyle w:val="MyTableStyle"/>
         <w:tblW w:w="4500" w:type="pct"/>
-        <w:tblLook w:firstRow="on" w:firstColumn="on"/>
+        <w:tblLook w:firstRow="on" w:firstColumn="on" w:noHBand="off"/>
       </w:tblPr>
       <w:tblGrid/>
       <w:tr>
@@ -1015,12 +1015,42 @@
       <w:szCs w:val="22"/>
     </w:rPr>
   </w:style>
-  <w:style w:type="table" w:styleId="PlainTable1">
+  <w:style w:type="table" w:styleId="MyTableStyle">
     <w:tblPr>
       <w:tblStyleRowBandSize w:val="1"/>
       <w:tblStyleColBandSize w:val="1"/>
       <w:tblInd w:w="0" w:type="dxa"/>
+      <w:tblBorders>
+        <w:top w:val="single" w:color="0000ff" w:sz="4"/>
+        <w:left w:val="single" w:color="0000ff" w:sz="4"/>
+        <w:bottom w:val="single" w:color="0000ff" w:sz="4"/>
+        <w:right w:val="single" w:color="0000ff" w:sz="4"/>
+        <w:insideH w:val="single" w:color="0000ff" w:sz="4"/>
+        <w:insideV w:val="single" w:color="0000ff" w:sz="4"/>
+      </w:tblBorders>
     </w:tblPr>
+    <w:tblStylePr w:type="band1Horz">
+      <w:tcPr>
+        <w:shd w:val="solid" w:color="add8e6" w:fill="ff0000"/>
+      </w:tcPr>
+    </w:tblStylePr>
+    <w:tblStylePr w:type="firstRow">
+      <w:rPr>
+        <w:b/>
+        <w:bCs/>
+      </w:rPr>
+    </w:tblStylePr>
+    <w:tblStylePr w:type="lastRow">
+      <w:rPr>
+        <w:b/>
+        <w:bCs/>
+      </w:rPr>
+      <w:tcPr>
+        <w:tcBorders>
+          <w:top w:val="double" w:color="000000" w:sz="4"/>
+        </w:tcBorders>
+      </w:tcPr>
+    </w:tblStylePr>
   </w:style>
 </w:styles>
 </file>
</xml_diff>

<commit_message>
document: support for controlling auto-sized tables
Fixes #140
</commit_message>
<xml_diff>
--- a/_examples/document/tables/tables.docx
+++ b/_examples/document/tables/tables.docx
@@ -377,6 +377,7 @@
       <w:tblPr>
         <w:tblStyle w:val="MyTableStyle"/>
         <w:tblW w:w="4500" w:type="pct"/>
+        <w:tblLayout w:type="fixed"/>
         <w:tblLook w:firstRow="on" w:firstColumn="on" w:noHBand="off"/>
       </w:tblPr>
       <w:tblGrid/>
@@ -573,131 +574,123 @@
 <file path=word/numbering.xml><?xml version="1.0" encoding="utf-8"?>
 <w:numbering xmlns="http://schemas.openxmlformats.org/wordprocessingml/2006/main" xmlns:a="http://schemas.openxmlformats.org/drawingml/2006/main" xmlns:m="http://schemas.openxmlformats.org/officeDocument/2006/math" xmlns:ma="http://schemas.openxmlformats.org/schemaLibrary/2006/main" xmlns:pic="http://schemas.openxmlformats.org/drawingml/2006/picture" xmlns:r="http://schemas.openxmlformats.org/officeDocument/2006/relationships" xmlns:s="http://schemas.openxmlformats.org/officeDocument/2006/sharedTypes" xmlns:w="http://schemas.openxmlformats.org/wordprocessingml/2006/main" xmlns:wp="http://schemas.openxmlformats.org/drawingml/2006/wordprocessingDrawing" xmlns:xml="http://www.w3.org/XML/1998/namespace">
   <w:abstractNum w:abstractNumId="1">
+    <w:multiLevelType w:val="hybridMultilevel"/>
     <w:lvl w:ilvl="0">
       <w:start w:val="1"/>
-      <w:numFmt w:val="none"/>
-      <w:pStyle w:val="Heading1"/>
+      <w:numFmt w:val="bullet"/>
       <w:suff w:val="nothing"/>
-      <w:lvlText w:val=""/>
+      <w:lvlText w:val=""/>
       <w:lvlJc w:val="left"/>
       <w:pPr>
-        <w:tabs>
-          <w:tab w:val="num" w:pos="432"/>
-        </w:tabs>
-        <w:ind w:left="432" w:hanging="432"/>
+        <w:ind w:left="720" w:hanging="360"/>
       </w:pPr>
+      <w:rPr>
+        <w:rFonts w:hint="default" w:ascii="Symbol" w:hAnsi="Symbol"/>
+      </w:rPr>
     </w:lvl>
     <w:lvl w:ilvl="1">
       <w:start w:val="1"/>
-      <w:numFmt w:val="none"/>
-      <w:pStyle w:val="Heading2"/>
+      <w:numFmt w:val="bullet"/>
       <w:suff w:val="nothing"/>
-      <w:lvlText w:val=""/>
+      <w:lvlText w:val=""/>
       <w:lvlJc w:val="left"/>
       <w:pPr>
-        <w:tabs>
-          <w:tab w:val="num" w:pos="576"/>
-        </w:tabs>
-        <w:ind w:left="576" w:hanging="576"/>
+        <w:ind w:left="1440" w:hanging="360"/>
       </w:pPr>
+      <w:rPr>
+        <w:rFonts w:hint="default" w:ascii="Symbol" w:hAnsi="Symbol"/>
+      </w:rPr>
     </w:lvl>
     <w:lvl w:ilvl="2">
       <w:start w:val="1"/>
-      <w:numFmt w:val="none"/>
-      <w:pStyle w:val="Heading3"/>
+      <w:numFmt w:val="bullet"/>
       <w:suff w:val="nothing"/>
-      <w:lvlText w:val=""/>
+      <w:lvlText w:val=""/>
       <w:lvlJc w:val="left"/>
       <w:pPr>
-        <w:tabs>
-          <w:tab w:val="num" w:pos="720"/>
-        </w:tabs>
-        <w:ind w:left="720" w:hanging="720"/>
+        <w:ind w:left="2160" w:hanging="360"/>
       </w:pPr>
+      <w:rPr>
+        <w:rFonts w:hint="default" w:ascii="Symbol" w:hAnsi="Symbol"/>
+      </w:rPr>
     </w:lvl>
     <w:lvl w:ilvl="3">
       <w:start w:val="1"/>
-      <w:numFmt w:val="none"/>
-      <w:pStyle w:val="Heading4"/>
+      <w:numFmt w:val="bullet"/>
       <w:suff w:val="nothing"/>
-      <w:lvlText w:val=""/>
+      <w:lvlText w:val=""/>
       <w:lvlJc w:val="left"/>
       <w:pPr>
-        <w:tabs>
-          <w:tab w:val="num" w:pos="864"/>
-        </w:tabs>
-        <w:ind w:left="864" w:hanging="864"/>
+        <w:ind w:left="2880" w:hanging="360"/>
       </w:pPr>
+      <w:rPr>
+        <w:rFonts w:hint="default" w:ascii="Symbol" w:hAnsi="Symbol"/>
+      </w:rPr>
     </w:lvl>
     <w:lvl w:ilvl="4">
       <w:start w:val="1"/>
-      <w:numFmt w:val="none"/>
-      <w:pStyle w:val="Heading5"/>
+      <w:numFmt w:val="bullet"/>
       <w:suff w:val="nothing"/>
-      <w:lvlText w:val=""/>
+      <w:lvlText w:val=""/>
       <w:lvlJc w:val="left"/>
       <w:pPr>
-        <w:tabs>
-          <w:tab w:val="num" w:pos="1008"/>
-        </w:tabs>
-        <w:ind w:left="1008" w:hanging="1008"/>
+        <w:ind w:left="3600" w:hanging="360"/>
       </w:pPr>
+      <w:rPr>
+        <w:rFonts w:hint="default" w:ascii="Symbol" w:hAnsi="Symbol"/>
+      </w:rPr>
     </w:lvl>
     <w:lvl w:ilvl="5">
       <w:start w:val="1"/>
-      <w:numFmt w:val="none"/>
-      <w:pStyle w:val="Heading6"/>
+      <w:numFmt w:val="bullet"/>
       <w:suff w:val="nothing"/>
-      <w:lvlText w:val=""/>
+      <w:lvlText w:val=""/>
       <w:lvlJc w:val="left"/>
       <w:pPr>
-        <w:tabs>
-          <w:tab w:val="num" w:pos="1152"/>
-        </w:tabs>
-        <w:ind w:left="1152" w:hanging="1152"/>
+        <w:ind w:left="4320" w:hanging="360"/>
       </w:pPr>
+      <w:rPr>
+        <w:rFonts w:hint="default" w:ascii="Symbol" w:hAnsi="Symbol"/>
+      </w:rPr>
     </w:lvl>
     <w:lvl w:ilvl="6">
       <w:start w:val="1"/>
-      <w:numFmt w:val="none"/>
-      <w:pStyle w:val="Heading7"/>
+      <w:numFmt w:val="bullet"/>
       <w:suff w:val="nothing"/>
-      <w:lvlText w:val=""/>
+      <w:lvlText w:val=""/>
       <w:lvlJc w:val="left"/>
       <w:pPr>
-        <w:tabs>
-          <w:tab w:val="num" w:pos="1296"/>
-        </w:tabs>
-        <w:ind w:left="1296" w:hanging="1296"/>
+        <w:ind w:left="5040" w:hanging="360"/>
       </w:pPr>
+      <w:rPr>
+        <w:rFonts w:hint="default" w:ascii="Symbol" w:hAnsi="Symbol"/>
+      </w:rPr>
     </w:lvl>
     <w:lvl w:ilvl="7">
       <w:start w:val="1"/>
-      <w:numFmt w:val="none"/>
-      <w:pStyle w:val="Heading8"/>
+      <w:numFmt w:val="bullet"/>
       <w:suff w:val="nothing"/>
-      <w:lvlText w:val=""/>
+      <w:lvlText w:val=""/>
       <w:lvlJc w:val="left"/>
       <w:pPr>
-        <w:tabs>
-          <w:tab w:val="num" w:pos="1440"/>
-        </w:tabs>
-        <w:ind w:left="1440" w:hanging="1440"/>
+        <w:ind w:left="5760" w:hanging="360"/>
       </w:pPr>
+      <w:rPr>
+        <w:rFonts w:hint="default" w:ascii="Symbol" w:hAnsi="Symbol"/>
+      </w:rPr>
     </w:lvl>
     <w:lvl w:ilvl="8">
       <w:start w:val="1"/>
-      <w:numFmt w:val="none"/>
-      <w:pStyle w:val="Heading9"/>
+      <w:numFmt w:val="bullet"/>
       <w:suff w:val="nothing"/>
-      <w:lvlText w:val=""/>
+      <w:lvlText w:val=""/>
       <w:lvlJc w:val="left"/>
       <w:pPr>
-        <w:tabs>
-          <w:tab w:val="num" w:pos="1584"/>
-        </w:tabs>
-        <w:ind w:left="1584" w:hanging="1584"/>
+        <w:ind w:left="6480" w:hanging="360"/>
       </w:pPr>
+      <w:rPr>
+        <w:rFonts w:hint="default" w:ascii="Symbol" w:hAnsi="Symbol"/>
+      </w:rPr>
     </w:lvl>
   </w:abstractNum>
   <w:num w:numId="1">

</xml_diff>

<commit_message>
document: support for vertically merging cells
Fixes #164
</commit_message>
<xml_diff>
--- a/_examples/document/tables/tables.docx
+++ b/_examples/document/tables/tables.docx
@@ -73,6 +73,44 @@
           <w:p>
             <w:r>
               <w:t>Cells can span multiple columns</w:t>
+            </w:r>
+          </w:p>
+        </w:tc>
+      </w:tr>
+      <w:tr>
+        <w:tc>
+          <w:tcPr>
+            <w:vMerge w:val="restart"/>
+          </w:tcPr>
+          <w:p>
+            <w:r>
+              <w:t>Vertical Merge</w:t>
+            </w:r>
+          </w:p>
+        </w:tc>
+        <w:tc>
+          <w:p>
+            <w:r>
+              <w:t/>
+            </w:r>
+          </w:p>
+        </w:tc>
+      </w:tr>
+      <w:tr>
+        <w:tc>
+          <w:tcPr>
+            <w:vMerge w:val="continue"/>
+          </w:tcPr>
+          <w:p>
+            <w:r>
+              <w:t>Vertical Merge 2</w:t>
+            </w:r>
+          </w:p>
+        </w:tc>
+        <w:tc>
+          <w:p>
+            <w:r>
+              <w:t/>
             </w:r>
           </w:p>
         </w:tc>

</xml_diff>

<commit_message>
document: support inserting table anywhere
</commit_message>
<xml_diff>
--- a/_examples/document/tables/tables.docx
+++ b/_examples/document/tables/tables.docx
@@ -411,6 +411,53 @@
       </w:tr>
     </w:tbl>
     <w:p/>
+    <w:tbl>
+      <w:tblPr>
+        <w:tblW w:w="4500" w:type="pct"/>
+        <w:jc w:val="center"/>
+        <w:tblBorders>
+          <w:top w:val="single" w:color="auto" w:sz="8"/>
+          <w:left w:val="single" w:color="auto" w:sz="8"/>
+          <w:bottom w:val="single" w:color="auto" w:sz="8"/>
+          <w:right w:val="single" w:color="auto" w:sz="8"/>
+          <w:insideH w:val="single" w:color="auto" w:sz="8"/>
+          <w:insideV w:val="single" w:color="auto" w:sz="8"/>
+        </w:tblBorders>
+      </w:tblPr>
+      <w:tblGrid/>
+      <w:tr>
+        <w:tc>
+          <w:tcPr>
+            <w:tcW w:w="360" w:type="dxa"/>
+          </w:tcPr>
+          <w:p>
+            <w:r>
+              <w:t>Insert</w:t>
+            </w:r>
+          </w:p>
+        </w:tc>
+        <w:tc>
+          <w:tcPr>
+            <w:tcW w:w="360" w:type="dxa"/>
+          </w:tcPr>
+          <w:p>
+            <w:r>
+              <w:t>new</w:t>
+            </w:r>
+          </w:p>
+        </w:tc>
+        <w:tc>
+          <w:tcPr>
+            <w:tcW w:w="3960" w:type="dxa"/>
+          </w:tcPr>
+          <w:p>
+            <w:r>
+              <w:t>table</w:t>
+            </w:r>
+          </w:p>
+        </w:tc>
+      </w:tr>
+    </w:tbl>
     <w:tbl>
       <w:tblPr>
         <w:tblStyle w:val="MyTableStyle"/>

</xml_diff>